<commit_message>
plog 004, 005, 006, 017
</commit_message>
<xml_diff>
--- a/docs/legislacao/plog/PLOG0004A.docx
+++ b/docs/legislacao/plog/PLOG0004A.docx
@@ -1135,7 +1135,25 @@
           <w:sz w:val="24"/>
           <w:szCs w:val="24"/>
         </w:rPr>
-        <w:t>PLOG0013 - Confecção de RTL para Ressuprimento de Material N</w:t>
+        <w:t xml:space="preserve">PLOG0013 - Confecção de RTL para </w:t>
+      </w:r>
+      <w:proofErr w:type="spellStart"/>
+      <w:r>
+        <w:rPr>
+          <w:rFonts w:ascii="TimesNewRoman" w:hAnsi="TimesNewRoman" w:cs="TimesNewRoman"/>
+          <w:sz w:val="24"/>
+          <w:szCs w:val="24"/>
+        </w:rPr>
+        <w:t>Ressuprimento</w:t>
+      </w:r>
+      <w:proofErr w:type="spellEnd"/>
+      <w:r>
+        <w:rPr>
+          <w:rFonts w:ascii="TimesNewRoman" w:hAnsi="TimesNewRoman" w:cs="TimesNewRoman"/>
+          <w:sz w:val="24"/>
+          <w:szCs w:val="24"/>
+        </w:rPr>
+        <w:t xml:space="preserve"> de Material N</w:t>
       </w:r>
       <w:r>
         <w:rPr>
@@ -2022,7 +2040,14 @@
           <w:sz w:val="24"/>
           <w:szCs w:val="24"/>
         </w:rPr>
-        <w:t xml:space="preserve">O PTN pode </w:t>
+        <w:t>A nacionalização</w:t>
+      </w:r>
+      <w:r>
+        <w:rPr>
+          <w:sz w:val="24"/>
+          <w:szCs w:val="24"/>
+        </w:rPr>
+        <w:t xml:space="preserve"> pode </w:t>
       </w:r>
       <w:r>
         <w:rPr>
@@ -2099,21 +2124,67 @@
           <w:sz w:val="24"/>
           <w:szCs w:val="24"/>
         </w:rPr>
-        <w:t>ou até</w:t>
-      </w:r>
-      <w:r>
-        <w:rPr>
-          <w:sz w:val="24"/>
-          <w:szCs w:val="24"/>
-        </w:rPr>
-        <w:t xml:space="preserve"> na aquisição de itens com responsabilidade estrutural (por exemplo, de trem-de-pouso), entre outros (frenagem, hidráulico, elétricos, combustível)</w:t>
-      </w:r>
-      <w:r>
-        <w:rPr>
-          <w:sz w:val="24"/>
-          <w:szCs w:val="24"/>
-        </w:rPr>
-        <w:t>, de que não é comum ter estoque</w:t>
+        <w:t xml:space="preserve">ou </w:t>
+      </w:r>
+      <w:r>
+        <w:rPr>
+          <w:sz w:val="24"/>
+          <w:szCs w:val="24"/>
+        </w:rPr>
+        <w:t xml:space="preserve">na aquisição de itens com responsabilidade estrutural (por exemplo, de </w:t>
+      </w:r>
+      <w:proofErr w:type="spellStart"/>
+      <w:r>
+        <w:rPr>
+          <w:sz w:val="24"/>
+          <w:szCs w:val="24"/>
+        </w:rPr>
+        <w:t>trem-de-pouso</w:t>
+      </w:r>
+      <w:proofErr w:type="spellEnd"/>
+      <w:r>
+        <w:rPr>
+          <w:sz w:val="24"/>
+          <w:szCs w:val="24"/>
+        </w:rPr>
+        <w:t>), entre outros (frenagem, hidráulico, elétricos, combustível)</w:t>
+      </w:r>
+      <w:r>
+        <w:rPr>
+          <w:sz w:val="24"/>
+          <w:szCs w:val="24"/>
+        </w:rPr>
+        <w:t xml:space="preserve">, </w:t>
+      </w:r>
+      <w:r>
+        <w:rPr>
+          <w:sz w:val="24"/>
+          <w:szCs w:val="24"/>
+        </w:rPr>
+        <w:t xml:space="preserve">para os quais </w:t>
+      </w:r>
+      <w:proofErr w:type="gramStart"/>
+      <w:r>
+        <w:rPr>
+          <w:sz w:val="24"/>
+          <w:szCs w:val="24"/>
+        </w:rPr>
+        <w:t>requer-se</w:t>
+      </w:r>
+      <w:proofErr w:type="gramEnd"/>
+      <w:r>
+        <w:rPr>
+          <w:sz w:val="24"/>
+          <w:szCs w:val="24"/>
+        </w:rPr>
+        <w:t xml:space="preserve"> uma gestão refinada de</w:t>
+      </w:r>
+      <w:r>
+        <w:rPr>
+          <w:sz w:val="24"/>
+          <w:szCs w:val="24"/>
+        </w:rPr>
+        <w:t xml:space="preserve"> estoque</w:t>
       </w:r>
       <w:r>
         <w:rPr>
@@ -2186,7 +2257,7 @@
           <w:sz w:val="24"/>
           <w:szCs w:val="24"/>
         </w:rPr>
-        <w:t xml:space="preserve">os conjuntos a serem ensaiados </w:t>
+        <w:t xml:space="preserve">os conjuntos, tanto para ensaio de protótipo, quanto para aplicação na aeronave, </w:t>
       </w:r>
       <w:r>
         <w:rPr>
@@ -2214,7 +2285,21 @@
           <w:sz w:val="24"/>
           <w:szCs w:val="24"/>
         </w:rPr>
-        <w:t xml:space="preserve"> FAB, ou terceirizadas.</w:t>
+        <w:t xml:space="preserve"> FAB, ou </w:t>
+      </w:r>
+      <w:r>
+        <w:rPr>
+          <w:sz w:val="24"/>
+          <w:szCs w:val="24"/>
+        </w:rPr>
+        <w:t xml:space="preserve">por </w:t>
+      </w:r>
+      <w:r>
+        <w:rPr>
+          <w:sz w:val="24"/>
+          <w:szCs w:val="24"/>
+        </w:rPr>
+        <w:t>terceirizadas.</w:t>
       </w:r>
     </w:p>
     <w:p>
@@ -2238,7 +2323,14 @@
           <w:sz w:val="24"/>
           <w:szCs w:val="24"/>
         </w:rPr>
-        <w:t xml:space="preserve">Deve </w:t>
+        <w:t>Uma análise das causas-raiz que ensejaram na obsolescência, d</w:t>
+      </w:r>
+      <w:r>
+        <w:rPr>
+          <w:sz w:val="24"/>
+          <w:szCs w:val="24"/>
+        </w:rPr>
+        <w:t xml:space="preserve">eve </w:t>
       </w:r>
       <w:r>
         <w:rPr>
@@ -2252,14 +2344,14 @@
           <w:sz w:val="24"/>
           <w:szCs w:val="24"/>
         </w:rPr>
-        <w:t>r uma preocupação d</w:t>
-      </w:r>
-      <w:r>
-        <w:rPr>
-          <w:sz w:val="24"/>
-          <w:szCs w:val="24"/>
-        </w:rPr>
-        <w:t>os</w:t>
+        <w:t xml:space="preserve">r </w:t>
+      </w:r>
+      <w:r>
+        <w:rPr>
+          <w:sz w:val="24"/>
+          <w:szCs w:val="24"/>
+        </w:rPr>
+        <w:t>feita pelos</w:t>
       </w:r>
       <w:r>
         <w:rPr>
@@ -2273,28 +2365,7 @@
           <w:sz w:val="24"/>
           <w:szCs w:val="24"/>
         </w:rPr>
-        <w:t xml:space="preserve">de engenharia </w:t>
-      </w:r>
-      <w:r>
-        <w:rPr>
-          <w:sz w:val="24"/>
-          <w:szCs w:val="24"/>
-        </w:rPr>
-        <w:t xml:space="preserve">a </w:t>
-      </w:r>
-      <w:r>
-        <w:rPr>
-          <w:sz w:val="24"/>
-          <w:szCs w:val="24"/>
-        </w:rPr>
-        <w:t xml:space="preserve">correta </w:t>
-      </w:r>
-      <w:r>
-        <w:rPr>
-          <w:sz w:val="24"/>
-          <w:szCs w:val="24"/>
-        </w:rPr>
-        <w:t>utilização</w:t>
+        <w:t>de engenharia</w:t>
       </w:r>
       <w:r>
         <w:rPr>
@@ -2308,21 +2379,72 @@
           <w:sz w:val="24"/>
           <w:szCs w:val="24"/>
         </w:rPr>
-        <w:t xml:space="preserve">do PTN, uma vez que, por exemplo, </w:t>
-      </w:r>
-      <w:r>
-        <w:rPr>
-          <w:sz w:val="24"/>
-          <w:szCs w:val="24"/>
-        </w:rPr>
-        <w:t xml:space="preserve">um projeto ou um produto ruim, </w:t>
-      </w:r>
-      <w:r>
-        <w:rPr>
-          <w:sz w:val="24"/>
-          <w:szCs w:val="24"/>
-        </w:rPr>
-        <w:t xml:space="preserve">por exemplo, desgaste prematuro, trinca estrutural, etc, </w:t>
+        <w:t xml:space="preserve">envolvidos no </w:t>
+      </w:r>
+      <w:r>
+        <w:rPr>
+          <w:sz w:val="24"/>
+          <w:szCs w:val="24"/>
+        </w:rPr>
+        <w:t xml:space="preserve">PTN, uma vez que, por exemplo, </w:t>
+      </w:r>
+      <w:r>
+        <w:rPr>
+          <w:sz w:val="24"/>
+          <w:szCs w:val="24"/>
+        </w:rPr>
+        <w:t xml:space="preserve">a simples cópia de </w:t>
+      </w:r>
+      <w:r>
+        <w:rPr>
+          <w:sz w:val="24"/>
+          <w:szCs w:val="24"/>
+        </w:rPr>
+        <w:t>projeto</w:t>
+      </w:r>
+      <w:r>
+        <w:rPr>
+          <w:sz w:val="24"/>
+          <w:szCs w:val="24"/>
+        </w:rPr>
+        <w:t>,</w:t>
+      </w:r>
+      <w:r>
+        <w:rPr>
+          <w:sz w:val="24"/>
+          <w:szCs w:val="24"/>
+        </w:rPr>
+        <w:t xml:space="preserve"> ou um produto ruim, </w:t>
+      </w:r>
+      <w:r>
+        <w:rPr>
+          <w:sz w:val="24"/>
+          <w:szCs w:val="24"/>
+        </w:rPr>
+        <w:t xml:space="preserve">que apresente, </w:t>
+      </w:r>
+      <w:r>
+        <w:rPr>
+          <w:sz w:val="24"/>
+          <w:szCs w:val="24"/>
+        </w:rPr>
+        <w:t xml:space="preserve">por exemplo, desgaste prematuro, trinca estrutural, </w:t>
+      </w:r>
+      <w:proofErr w:type="spellStart"/>
+      <w:r>
+        <w:rPr>
+          <w:sz w:val="24"/>
+          <w:szCs w:val="24"/>
+        </w:rPr>
+        <w:t>etc</w:t>
+      </w:r>
+      <w:proofErr w:type="spellEnd"/>
+      <w:r>
+        <w:rPr>
+          <w:sz w:val="24"/>
+          <w:szCs w:val="24"/>
+        </w:rPr>
+        <w:t xml:space="preserve">, </w:t>
       </w:r>
       <w:r>
         <w:rPr>
@@ -2573,7 +2695,23 @@
           <w:sz w:val="24"/>
           <w:szCs w:val="24"/>
         </w:rPr>
-        <w:t>ez cumpridas as etapas de decisão sobre a aquisição, de elaboração de</w:t>
+        <w:t xml:space="preserve">ez cumpridas </w:t>
+      </w:r>
+      <w:proofErr w:type="gramStart"/>
+      <w:r>
+        <w:rPr>
+          <w:sz w:val="24"/>
+          <w:szCs w:val="24"/>
+        </w:rPr>
+        <w:t>as</w:t>
+      </w:r>
+      <w:proofErr w:type="gramEnd"/>
+      <w:r>
+        <w:rPr>
+          <w:sz w:val="24"/>
+          <w:szCs w:val="24"/>
+        </w:rPr>
+        <w:t xml:space="preserve"> etapas de decisão sobre a aquisição, de elaboração de</w:t>
       </w:r>
       <w:r>
         <w:rPr>
@@ -2594,7 +2732,7 @@
           <w:sz w:val="24"/>
           <w:szCs w:val="24"/>
         </w:rPr>
-        <w:t xml:space="preserve">um programa de aquisição com </w:t>
+        <w:t>um programa de aquisição com</w:t>
       </w:r>
       <w:r>
         <w:rPr>
@@ -3836,7 +3974,23 @@
           <w:sz w:val="24"/>
           <w:szCs w:val="24"/>
         </w:rPr>
-        <w:t xml:space="preserve">Iniciar o subprocesso </w:t>
+        <w:t xml:space="preserve">Iniciar o </w:t>
+      </w:r>
+      <w:proofErr w:type="spellStart"/>
+      <w:r>
+        <w:rPr>
+          <w:sz w:val="24"/>
+          <w:szCs w:val="24"/>
+        </w:rPr>
+        <w:t>subprocesso</w:t>
+      </w:r>
+      <w:proofErr w:type="spellEnd"/>
+      <w:r>
+        <w:rPr>
+          <w:sz w:val="24"/>
+          <w:szCs w:val="24"/>
+        </w:rPr>
+        <w:t xml:space="preserve"> </w:t>
       </w:r>
       <w:r>
         <w:rPr>
@@ -3891,7 +4045,23 @@
           <w:sz w:val="24"/>
           <w:szCs w:val="24"/>
         </w:rPr>
-        <w:t xml:space="preserve"> subprocesso de Elaboração de Projeto analisa </w:t>
+        <w:t xml:space="preserve"> </w:t>
+      </w:r>
+      <w:proofErr w:type="spellStart"/>
+      <w:r>
+        <w:rPr>
+          <w:sz w:val="24"/>
+          <w:szCs w:val="24"/>
+        </w:rPr>
+        <w:t>subprocesso</w:t>
+      </w:r>
+      <w:proofErr w:type="spellEnd"/>
+      <w:r>
+        <w:rPr>
+          <w:sz w:val="24"/>
+          <w:szCs w:val="24"/>
+        </w:rPr>
+        <w:t xml:space="preserve"> de Elaboração de Projeto analisa </w:t>
       </w:r>
       <w:r>
         <w:rPr>
@@ -3958,7 +4128,23 @@
           <w:sz w:val="24"/>
           <w:szCs w:val="24"/>
         </w:rPr>
-        <w:t>Caso viável, o subprocesso em tela evolui até que se obtenha um projeto finalizado, com requisitos técnicos e materiais estabelecidos.</w:t>
+        <w:t xml:space="preserve">Caso viável, o </w:t>
+      </w:r>
+      <w:proofErr w:type="spellStart"/>
+      <w:r>
+        <w:rPr>
+          <w:sz w:val="24"/>
+          <w:szCs w:val="24"/>
+        </w:rPr>
+        <w:t>subprocesso</w:t>
+      </w:r>
+      <w:proofErr w:type="spellEnd"/>
+      <w:r>
+        <w:rPr>
+          <w:sz w:val="24"/>
+          <w:szCs w:val="24"/>
+        </w:rPr>
+        <w:t xml:space="preserve"> em tela evolui até que se obtenha um projeto finalizado, com requisitos técnicos e materiais estabelecidos.</w:t>
       </w:r>
     </w:p>
     <w:p>
@@ -4459,7 +4645,37 @@
           <w:sz w:val="24"/>
           <w:szCs w:val="24"/>
         </w:rPr>
-        <w:t>Executa o PLOG0013 - Confecção de RTL para Ressuprimento de Material Nacionalizado</w:t>
+        <w:t>Executa</w:t>
+      </w:r>
+      <w:r>
+        <w:rPr>
+          <w:sz w:val="24"/>
+          <w:szCs w:val="24"/>
+        </w:rPr>
+        <w:t>r</w:t>
+      </w:r>
+      <w:r>
+        <w:rPr>
+          <w:sz w:val="24"/>
+          <w:szCs w:val="24"/>
+        </w:rPr>
+        <w:t xml:space="preserve"> o PLOG0013 - Confecção de RTL para </w:t>
+      </w:r>
+      <w:proofErr w:type="spellStart"/>
+      <w:r>
+        <w:rPr>
+          <w:sz w:val="24"/>
+          <w:szCs w:val="24"/>
+        </w:rPr>
+        <w:t>Ressuprimento</w:t>
+      </w:r>
+      <w:proofErr w:type="spellEnd"/>
+      <w:r>
+        <w:rPr>
+          <w:sz w:val="24"/>
+          <w:szCs w:val="24"/>
+        </w:rPr>
+        <w:t xml:space="preserve"> de Material Nacionalizado</w:t>
       </w:r>
       <w:r>
         <w:rPr>
@@ -4529,6 +4745,32 @@
         <w:keepLines/>
         <w:widowControl w:val="0"/>
         <w:numPr>
+          <w:ilvl w:val="2"/>
+          <w:numId w:val="1"/>
+        </w:numPr>
+        <w:spacing w:after="120"/>
+        <w:jc w:val="both"/>
+        <w:rPr>
+          <w:sz w:val="24"/>
+          <w:szCs w:val="24"/>
+          <w:lang w:val="pt-PT"/>
+        </w:rPr>
+      </w:pPr>
+      <w:r>
+        <w:rPr>
+          <w:sz w:val="24"/>
+          <w:szCs w:val="24"/>
+          <w:lang w:val="pt-PT"/>
+        </w:rPr>
+        <w:t>Caso contrário, o plano de inspeção entra em fila de prioridade concomintante aos PTN mais prioritários, pela verificação de conformidade do projeto/produto.</w:t>
+      </w:r>
+    </w:p>
+    <w:p>
+      <w:pPr>
+        <w:keepNext/>
+        <w:keepLines/>
+        <w:widowControl w:val="0"/>
+        <w:numPr>
           <w:ilvl w:val="1"/>
           <w:numId w:val="1"/>
         </w:numPr>
@@ -4693,7 +4935,7 @@
         <w:keepLines/>
         <w:widowControl w:val="0"/>
         <w:numPr>
-          <w:ilvl w:val="1"/>
+          <w:ilvl w:val="2"/>
           <w:numId w:val="1"/>
         </w:numPr>
         <w:spacing w:after="120"/>
@@ -4701,18 +4943,144 @@
         <w:rPr>
           <w:sz w:val="24"/>
           <w:szCs w:val="24"/>
-          <w:u w:val="single"/>
-          <w:lang w:val="pt-PT"/>
-        </w:rPr>
-      </w:pPr>
-      <w:r>
-        <w:rPr>
-          <w:sz w:val="24"/>
-          <w:szCs w:val="24"/>
-          <w:u w:val="single"/>
-          <w:lang w:val="pt-PT"/>
-        </w:rPr>
-        <w:t>VERIFICAR CONFORMIDADE DO PROJETO</w:t>
+          <w:lang w:val="pt-PT"/>
+        </w:rPr>
+      </w:pPr>
+      <w:r>
+        <w:rPr>
+          <w:sz w:val="24"/>
+          <w:szCs w:val="24"/>
+          <w:lang w:val="pt-PT"/>
+        </w:rPr>
+        <w:t>Os</w:t>
+      </w:r>
+      <w:r>
+        <w:rPr>
+          <w:sz w:val="24"/>
+          <w:szCs w:val="24"/>
+          <w:lang w:val="pt-PT"/>
+        </w:rPr>
+        <w:t xml:space="preserve"> </w:t>
+      </w:r>
+      <w:r>
+        <w:rPr>
+          <w:sz w:val="24"/>
+          <w:szCs w:val="24"/>
+          <w:lang w:val="pt-PT"/>
+        </w:rPr>
+        <w:t xml:space="preserve">casos de </w:t>
+      </w:r>
+      <w:r>
+        <w:rPr>
+          <w:sz w:val="24"/>
+          <w:szCs w:val="24"/>
+          <w:lang w:val="pt-PT"/>
+        </w:rPr>
+        <w:t>retrabalho ou nova fabricaç</w:t>
+      </w:r>
+      <w:r>
+        <w:rPr>
+          <w:sz w:val="24"/>
+          <w:szCs w:val="24"/>
+          <w:lang w:val="pt-PT"/>
+        </w:rPr>
+        <w:t>ão</w:t>
+      </w:r>
+      <w:r>
+        <w:rPr>
+          <w:sz w:val="24"/>
+          <w:szCs w:val="24"/>
+          <w:lang w:val="pt-PT"/>
+        </w:rPr>
+        <w:t xml:space="preserve"> </w:t>
+      </w:r>
+      <w:r>
+        <w:rPr>
+          <w:sz w:val="24"/>
+          <w:szCs w:val="24"/>
+          <w:lang w:val="pt-PT"/>
+        </w:rPr>
+        <w:t xml:space="preserve">se devem por dois motivos, que podem </w:t>
+      </w:r>
+      <w:r>
+        <w:rPr>
+          <w:sz w:val="24"/>
+          <w:szCs w:val="24"/>
+          <w:lang w:val="pt-PT"/>
+        </w:rPr>
+        <w:t xml:space="preserve"> </w:t>
+      </w:r>
+      <w:r>
+        <w:rPr>
+          <w:sz w:val="24"/>
+          <w:szCs w:val="24"/>
+          <w:lang w:val="pt-PT"/>
+        </w:rPr>
+        <w:t>estar combinados</w:t>
+      </w:r>
+      <w:r>
+        <w:rPr>
+          <w:sz w:val="24"/>
+          <w:szCs w:val="24"/>
+          <w:lang w:val="pt-PT"/>
+        </w:rPr>
+        <w:t xml:space="preserve">: o produto está em desacordo com o projeto, ou o desempenho do produto </w:t>
+      </w:r>
+      <w:r>
+        <w:rPr>
+          <w:sz w:val="24"/>
+          <w:szCs w:val="24"/>
+          <w:lang w:val="pt-PT"/>
+        </w:rPr>
+        <w:t xml:space="preserve">é inadequado pelo </w:t>
+      </w:r>
+      <w:r>
+        <w:rPr>
+          <w:sz w:val="24"/>
+          <w:szCs w:val="24"/>
+          <w:lang w:val="pt-PT"/>
+        </w:rPr>
+        <w:t>projeto</w:t>
+      </w:r>
+      <w:r>
+        <w:rPr>
+          <w:sz w:val="24"/>
+          <w:szCs w:val="24"/>
+          <w:lang w:val="pt-PT"/>
+        </w:rPr>
+        <w:t>,</w:t>
+      </w:r>
+      <w:r>
+        <w:rPr>
+          <w:sz w:val="24"/>
+          <w:szCs w:val="24"/>
+          <w:lang w:val="pt-PT"/>
+        </w:rPr>
+        <w:t xml:space="preserve"> que requererá </w:t>
+      </w:r>
+      <w:r>
+        <w:rPr>
+          <w:sz w:val="24"/>
+          <w:szCs w:val="24"/>
+          <w:lang w:val="pt-PT"/>
+        </w:rPr>
+        <w:t xml:space="preserve">sua </w:t>
+      </w:r>
+      <w:r>
+        <w:rPr>
+          <w:sz w:val="24"/>
+          <w:szCs w:val="24"/>
+          <w:lang w:val="pt-PT"/>
+        </w:rPr>
+        <w:t>alteraç</w:t>
+      </w:r>
+      <w:r>
+        <w:rPr>
+          <w:sz w:val="24"/>
+          <w:szCs w:val="24"/>
+          <w:lang w:val="pt-PT"/>
+        </w:rPr>
+        <w:t>ão.</w:t>
       </w:r>
     </w:p>
     <w:p>
@@ -4736,39 +5104,53 @@
         <w:rPr>
           <w:sz w:val="24"/>
           <w:szCs w:val="24"/>
-        </w:rPr>
-        <w:t xml:space="preserve">Executa o </w:t>
-      </w:r>
-      <w:r>
-        <w:rPr>
-          <w:rFonts w:ascii="TimesNewRoman" w:hAnsi="TimesNewRoman" w:cs="TimesNewRoman"/>
-          <w:sz w:val="24"/>
-          <w:szCs w:val="24"/>
-        </w:rPr>
-        <w:t>PLOG0006</w:t>
-      </w:r>
-      <w:r>
-        <w:rPr>
-          <w:rFonts w:ascii="TimesNewRoman" w:hAnsi="TimesNewRoman" w:cs="TimesNewRoman"/>
-          <w:sz w:val="24"/>
-          <w:szCs w:val="24"/>
-        </w:rPr>
-        <w:t xml:space="preserve"> – </w:t>
-      </w:r>
-      <w:r>
-        <w:rPr>
-          <w:rFonts w:ascii="TimesNewRoman" w:hAnsi="TimesNewRoman" w:cs="TimesNewRoman"/>
-          <w:sz w:val="24"/>
-          <w:szCs w:val="24"/>
-        </w:rPr>
-        <w:t>Gestão de Conformidade do Projeto</w:t>
-      </w:r>
-      <w:r>
-        <w:rPr>
-          <w:sz w:val="24"/>
-          <w:szCs w:val="24"/>
-        </w:rPr>
-        <w:t>.</w:t>
+          <w:lang w:val="pt-PT"/>
+        </w:rPr>
+        <w:t xml:space="preserve">Em ambos casos, a NTCQ informa o fiscal do contrato pela rejeição. Ressalte-se que, em caso de rejeição por não-conformidade do produto ao projeto, os prazos são contabilizados para o fornecedor, e, em caso de rejeição por não-conformidade do projeto pelo desempenho </w:t>
+      </w:r>
+      <w:r>
+        <w:rPr>
+          <w:sz w:val="24"/>
+          <w:szCs w:val="24"/>
+          <w:lang w:val="pt-PT"/>
+        </w:rPr>
+        <w:t xml:space="preserve">inadequado </w:t>
+      </w:r>
+      <w:r>
+        <w:rPr>
+          <w:sz w:val="24"/>
+          <w:szCs w:val="24"/>
+          <w:lang w:val="pt-PT"/>
+        </w:rPr>
+        <w:t>do produto, os prazos são contabilizados para o CELOG.</w:t>
+      </w:r>
+    </w:p>
+    <w:p>
+      <w:pPr>
+        <w:keepNext/>
+        <w:keepLines/>
+        <w:widowControl w:val="0"/>
+        <w:numPr>
+          <w:ilvl w:val="1"/>
+          <w:numId w:val="1"/>
+        </w:numPr>
+        <w:spacing w:after="120"/>
+        <w:jc w:val="both"/>
+        <w:rPr>
+          <w:sz w:val="24"/>
+          <w:szCs w:val="24"/>
+          <w:u w:val="single"/>
+          <w:lang w:val="pt-PT"/>
+        </w:rPr>
+      </w:pPr>
+      <w:r>
+        <w:rPr>
+          <w:sz w:val="24"/>
+          <w:szCs w:val="24"/>
+          <w:u w:val="single"/>
+          <w:lang w:val="pt-PT"/>
+        </w:rPr>
+        <w:t>VERIFICAR CONFORMIDADE DO PROJETO</w:t>
       </w:r>
     </w:p>
     <w:p>
@@ -4792,9 +5174,106 @@
         <w:rPr>
           <w:sz w:val="24"/>
           <w:szCs w:val="24"/>
-          <w:lang w:val="pt-PT"/>
-        </w:rPr>
+        </w:rPr>
+        <w:t>Executa</w:t>
+      </w:r>
+      <w:r>
+        <w:rPr>
+          <w:sz w:val="24"/>
+          <w:szCs w:val="24"/>
+        </w:rPr>
+        <w:t>r</w:t>
+      </w:r>
+      <w:r>
+        <w:rPr>
+          <w:sz w:val="24"/>
+          <w:szCs w:val="24"/>
+        </w:rPr>
+        <w:t xml:space="preserve"> o </w:t>
+      </w:r>
+      <w:r>
+        <w:rPr>
+          <w:rFonts w:ascii="TimesNewRoman" w:hAnsi="TimesNewRoman" w:cs="TimesNewRoman"/>
+          <w:sz w:val="24"/>
+          <w:szCs w:val="24"/>
+        </w:rPr>
+        <w:t>PLOG0006</w:t>
+      </w:r>
+      <w:r>
+        <w:rPr>
+          <w:rFonts w:ascii="TimesNewRoman" w:hAnsi="TimesNewRoman" w:cs="TimesNewRoman"/>
+          <w:sz w:val="24"/>
+          <w:szCs w:val="24"/>
+        </w:rPr>
+        <w:t xml:space="preserve"> – </w:t>
+      </w:r>
+      <w:r>
+        <w:rPr>
+          <w:rFonts w:ascii="TimesNewRoman" w:hAnsi="TimesNewRoman" w:cs="TimesNewRoman"/>
+          <w:sz w:val="24"/>
+          <w:szCs w:val="24"/>
+        </w:rPr>
+        <w:t>Gestão de Conformidade do Projeto</w:t>
+      </w:r>
+      <w:r>
+        <w:rPr>
+          <w:sz w:val="24"/>
+          <w:szCs w:val="24"/>
+        </w:rPr>
+        <w:t>.</w:t>
+      </w:r>
+    </w:p>
+    <w:p>
+      <w:pPr>
+        <w:keepNext/>
+        <w:keepLines/>
+        <w:widowControl w:val="0"/>
+        <w:numPr>
+          <w:ilvl w:val="2"/>
+          <w:numId w:val="1"/>
+        </w:numPr>
+        <w:spacing w:after="120"/>
+        <w:jc w:val="both"/>
+        <w:rPr>
+          <w:sz w:val="24"/>
+          <w:szCs w:val="24"/>
+          <w:lang w:val="pt-PT"/>
+        </w:rPr>
+      </w:pPr>
+      <w:r>
+        <w:rPr>
+          <w:sz w:val="24"/>
+          <w:szCs w:val="24"/>
+          <w:lang w:val="pt-PT"/>
+        </w:rPr>
+        <w:lastRenderedPageBreak/>
         <w:t>Para verificação do desempenho do alternado nacional quanto a sua forma, função, e integração, requer-se montagem por oficina competente.</w:t>
+      </w:r>
+    </w:p>
+    <w:p>
+      <w:pPr>
+        <w:keepNext/>
+        <w:keepLines/>
+        <w:widowControl w:val="0"/>
+        <w:numPr>
+          <w:ilvl w:val="2"/>
+          <w:numId w:val="1"/>
+        </w:numPr>
+        <w:spacing w:after="120"/>
+        <w:jc w:val="both"/>
+        <w:rPr>
+          <w:sz w:val="24"/>
+          <w:szCs w:val="24"/>
+          <w:lang w:val="pt-PT"/>
+        </w:rPr>
+      </w:pPr>
+      <w:r>
+        <w:rPr>
+          <w:sz w:val="24"/>
+          <w:szCs w:val="24"/>
+          <w:lang w:val="pt-PT"/>
+        </w:rPr>
+        <w:t>Havendo não conformidade, o protótipo segue para retrabalho, ou nova fabricação.</w:t>
       </w:r>
     </w:p>
     <w:p>
@@ -4932,7 +5411,6 @@
           <w:szCs w:val="24"/>
           <w:lang w:val="pt-PT"/>
         </w:rPr>
-        <w:lastRenderedPageBreak/>
         <w:t xml:space="preserve">O lançamento da análise de desempenho no SILOMS deve ser feito pelo PAMA, entretanto </w:t>
       </w:r>
       <w:r>
@@ -5062,18 +5540,17 @@
         <w:rPr>
           <w:sz w:val="24"/>
           <w:szCs w:val="24"/>
+          <w:lang w:val="pt-PT"/>
+        </w:rPr>
+      </w:pPr>
+      <w:r>
+        <w:rPr>
+          <w:sz w:val="24"/>
+          <w:szCs w:val="24"/>
           <w:u w:val="single"/>
           <w:lang w:val="pt-PT"/>
         </w:rPr>
-      </w:pPr>
-      <w:r>
-        <w:rPr>
-          <w:sz w:val="24"/>
-          <w:szCs w:val="24"/>
-          <w:u w:val="single"/>
-          <w:lang w:val="pt-PT"/>
-        </w:rPr>
-        <w:t>FABRICAR OU RETRABALHAR</w:t>
+        <w:t>INFORMAR FISCAL DA NÃO-CONFORMIDADE</w:t>
       </w:r>
     </w:p>
     <w:p>
@@ -5099,183 +5576,139 @@
           <w:szCs w:val="24"/>
           <w:lang w:val="pt-PT"/>
         </w:rPr>
-        <w:t>Os</w:t>
-      </w:r>
-      <w:r>
-        <w:rPr>
-          <w:sz w:val="24"/>
-          <w:szCs w:val="24"/>
-          <w:lang w:val="pt-PT"/>
-        </w:rPr>
-        <w:t xml:space="preserve"> </w:t>
-      </w:r>
-      <w:r>
-        <w:rPr>
-          <w:sz w:val="24"/>
-          <w:szCs w:val="24"/>
-          <w:lang w:val="pt-PT"/>
-        </w:rPr>
-        <w:t xml:space="preserve">casos de </w:t>
-      </w:r>
-      <w:r>
-        <w:rPr>
-          <w:sz w:val="24"/>
-          <w:szCs w:val="24"/>
-          <w:lang w:val="pt-PT"/>
-        </w:rPr>
-        <w:t>retrabalho ou nova fabricaç</w:t>
-      </w:r>
-      <w:r>
-        <w:rPr>
-          <w:sz w:val="24"/>
-          <w:szCs w:val="24"/>
-          <w:lang w:val="pt-PT"/>
-        </w:rPr>
-        <w:t>ão</w:t>
-      </w:r>
-      <w:r>
-        <w:rPr>
-          <w:sz w:val="24"/>
-          <w:szCs w:val="24"/>
-          <w:lang w:val="pt-PT"/>
-        </w:rPr>
-        <w:t xml:space="preserve"> </w:t>
-      </w:r>
-      <w:r>
-        <w:rPr>
-          <w:sz w:val="24"/>
-          <w:szCs w:val="24"/>
-          <w:lang w:val="pt-PT"/>
-        </w:rPr>
-        <w:t xml:space="preserve">se devem </w:t>
-      </w:r>
-      <w:r>
-        <w:rPr>
-          <w:sz w:val="24"/>
-          <w:szCs w:val="24"/>
-          <w:lang w:val="pt-PT"/>
-        </w:rPr>
-        <w:t>por dois</w:t>
-      </w:r>
-      <w:r>
-        <w:rPr>
-          <w:sz w:val="24"/>
-          <w:szCs w:val="24"/>
-          <w:lang w:val="pt-PT"/>
-        </w:rPr>
-        <w:t xml:space="preserve"> motivos, que podem </w:t>
-      </w:r>
-      <w:r>
-        <w:rPr>
-          <w:sz w:val="24"/>
-          <w:szCs w:val="24"/>
-          <w:lang w:val="pt-PT"/>
-        </w:rPr>
-        <w:t xml:space="preserve"> </w:t>
-      </w:r>
-      <w:r>
-        <w:rPr>
-          <w:sz w:val="24"/>
-          <w:szCs w:val="24"/>
-          <w:lang w:val="pt-PT"/>
-        </w:rPr>
-        <w:t>estar combinados</w:t>
-      </w:r>
-      <w:r>
-        <w:rPr>
-          <w:sz w:val="24"/>
-          <w:szCs w:val="24"/>
-          <w:lang w:val="pt-PT"/>
-        </w:rPr>
-        <w:t xml:space="preserve">: </w:t>
-      </w:r>
-      <w:r>
-        <w:rPr>
-          <w:sz w:val="24"/>
-          <w:szCs w:val="24"/>
-          <w:lang w:val="pt-PT"/>
-        </w:rPr>
-        <w:t xml:space="preserve">o produto </w:t>
-      </w:r>
-      <w:r>
-        <w:rPr>
-          <w:sz w:val="24"/>
-          <w:szCs w:val="24"/>
-          <w:lang w:val="pt-PT"/>
-        </w:rPr>
-        <w:t>está</w:t>
-      </w:r>
-      <w:r>
-        <w:rPr>
-          <w:sz w:val="24"/>
-          <w:szCs w:val="24"/>
-          <w:lang w:val="pt-PT"/>
-        </w:rPr>
-        <w:t xml:space="preserve"> em desacordo com o projeto, </w:t>
-      </w:r>
-      <w:r>
-        <w:rPr>
-          <w:sz w:val="24"/>
-          <w:szCs w:val="24"/>
-          <w:lang w:val="pt-PT"/>
-        </w:rPr>
-        <w:t xml:space="preserve">ou o desempenho do produto </w:t>
-      </w:r>
-      <w:r>
-        <w:rPr>
-          <w:sz w:val="24"/>
-          <w:szCs w:val="24"/>
-          <w:lang w:val="pt-PT"/>
-        </w:rPr>
-        <w:t xml:space="preserve">é inadequado pelo </w:t>
-      </w:r>
-      <w:r>
-        <w:rPr>
-          <w:sz w:val="24"/>
-          <w:szCs w:val="24"/>
-          <w:lang w:val="pt-PT"/>
-        </w:rPr>
-        <w:t>projeto</w:t>
-      </w:r>
-      <w:r>
-        <w:rPr>
-          <w:sz w:val="24"/>
-          <w:szCs w:val="24"/>
-          <w:lang w:val="pt-PT"/>
-        </w:rPr>
-        <w:t>,</w:t>
-      </w:r>
-      <w:r>
-        <w:rPr>
-          <w:sz w:val="24"/>
-          <w:szCs w:val="24"/>
-          <w:lang w:val="pt-PT"/>
-        </w:rPr>
-        <w:t xml:space="preserve"> que requererá </w:t>
-      </w:r>
-      <w:r>
-        <w:rPr>
-          <w:sz w:val="24"/>
-          <w:szCs w:val="24"/>
-          <w:lang w:val="pt-PT"/>
-        </w:rPr>
-        <w:t xml:space="preserve">sua </w:t>
-      </w:r>
-      <w:r>
-        <w:rPr>
-          <w:sz w:val="24"/>
-          <w:szCs w:val="24"/>
-          <w:lang w:val="pt-PT"/>
-        </w:rPr>
-        <w:t>alteraç</w:t>
-      </w:r>
-      <w:r>
-        <w:rPr>
-          <w:sz w:val="24"/>
-          <w:szCs w:val="24"/>
-          <w:lang w:val="pt-PT"/>
-        </w:rPr>
-        <w:t>ão.</w:t>
+        <w:t xml:space="preserve">A NTCQ </w:t>
+      </w:r>
+      <w:r>
+        <w:rPr>
+          <w:sz w:val="24"/>
+          <w:szCs w:val="24"/>
+          <w:lang w:val="pt-PT"/>
+        </w:rPr>
+        <w:t xml:space="preserve">informa </w:t>
+      </w:r>
+      <w:r>
+        <w:rPr>
+          <w:sz w:val="24"/>
+          <w:szCs w:val="24"/>
+          <w:lang w:val="pt-PT"/>
+        </w:rPr>
+        <w:t>a</w:t>
+      </w:r>
+      <w:r>
+        <w:rPr>
+          <w:sz w:val="24"/>
+          <w:szCs w:val="24"/>
+          <w:lang w:val="pt-PT"/>
+        </w:rPr>
+        <w:t>o fiscal da não c</w:t>
+      </w:r>
+      <w:r>
+        <w:rPr>
+          <w:sz w:val="24"/>
+          <w:szCs w:val="24"/>
+          <w:lang w:val="pt-PT"/>
+        </w:rPr>
+        <w:t>onformidade, se é relativa ao</w:t>
+      </w:r>
+      <w:r>
+        <w:rPr>
+          <w:sz w:val="24"/>
+          <w:szCs w:val="24"/>
+          <w:lang w:val="pt-PT"/>
+        </w:rPr>
+        <w:t xml:space="preserve"> produto, ou </w:t>
+      </w:r>
+      <w:r>
+        <w:rPr>
+          <w:sz w:val="24"/>
+          <w:szCs w:val="24"/>
+          <w:lang w:val="pt-PT"/>
+        </w:rPr>
+        <w:t>ao</w:t>
+      </w:r>
+      <w:r>
+        <w:rPr>
+          <w:sz w:val="24"/>
+          <w:szCs w:val="24"/>
+          <w:lang w:val="pt-PT"/>
+        </w:rPr>
+        <w:t xml:space="preserve"> projeto, ou </w:t>
+      </w:r>
+      <w:r>
+        <w:rPr>
+          <w:sz w:val="24"/>
+          <w:szCs w:val="24"/>
+          <w:lang w:val="pt-PT"/>
+        </w:rPr>
+        <w:t>aos</w:t>
+      </w:r>
+      <w:r>
+        <w:rPr>
+          <w:sz w:val="24"/>
+          <w:szCs w:val="24"/>
+          <w:lang w:val="pt-PT"/>
+        </w:rPr>
+        <w:t xml:space="preserve"> dois casos</w:t>
+      </w:r>
+      <w:r>
+        <w:rPr>
+          <w:sz w:val="24"/>
+          <w:szCs w:val="24"/>
+          <w:lang w:val="pt-PT"/>
+        </w:rPr>
+        <w:t xml:space="preserve"> (nesse último caso, o prazo conta para o CELOG)</w:t>
+      </w:r>
+      <w:r>
+        <w:rPr>
+          <w:sz w:val="24"/>
+          <w:szCs w:val="24"/>
+          <w:lang w:val="pt-PT"/>
+        </w:rPr>
+        <w:t>. O fiscal avalia junto à contratada e junto à NTC</w:t>
+      </w:r>
+      <w:r>
+        <w:rPr>
+          <w:sz w:val="24"/>
+          <w:szCs w:val="24"/>
+          <w:lang w:val="pt-PT"/>
+        </w:rPr>
+        <w:tab/>
+        <w:t>Q se o contrato requererá aditivação de prazo, ou na quantidade de protótipos</w:t>
+      </w:r>
+      <w:r>
+        <w:rPr>
+          <w:sz w:val="24"/>
+          <w:szCs w:val="24"/>
+          <w:lang w:val="pt-PT"/>
+        </w:rPr>
+        <w:t>.</w:t>
+      </w:r>
+    </w:p>
+    <w:p>
+      <w:pPr>
+        <w:keepNext/>
+        <w:keepLines/>
+        <w:widowControl w:val="0"/>
+        <w:numPr>
+          <w:ilvl w:val="1"/>
+          <w:numId w:val="1"/>
+        </w:numPr>
+        <w:spacing w:after="120"/>
+        <w:jc w:val="both"/>
+        <w:rPr>
+          <w:sz w:val="24"/>
+          <w:szCs w:val="24"/>
+          <w:lang w:val="pt-PT"/>
+        </w:rPr>
+      </w:pPr>
+      <w:r>
+        <w:rPr>
+          <w:sz w:val="24"/>
+          <w:szCs w:val="24"/>
+          <w:u w:val="single"/>
+          <w:lang w:val="pt-PT"/>
+        </w:rPr>
+        <w:t>VERIFICAR SE REQUER ADITIVAÇÃO</w:t>
       </w:r>
     </w:p>
     <w:p>
@@ -5299,66 +5732,74 @@
         <w:rPr>
           <w:sz w:val="24"/>
           <w:szCs w:val="24"/>
-          <w:lang w:val="pt-PT"/>
-        </w:rPr>
-        <w:t>Em ambos casos, a NTCQ informa o fiscal do contrato pela rejeição. Ressalte-se que</w:t>
-      </w:r>
-      <w:r>
-        <w:rPr>
-          <w:sz w:val="24"/>
-          <w:szCs w:val="24"/>
-          <w:lang w:val="pt-PT"/>
-        </w:rPr>
-        <w:t>,</w:t>
-      </w:r>
-      <w:r>
-        <w:rPr>
-          <w:sz w:val="24"/>
-          <w:szCs w:val="24"/>
-          <w:lang w:val="pt-PT"/>
-        </w:rPr>
-        <w:t xml:space="preserve"> em caso de rejeição </w:t>
-      </w:r>
-      <w:r>
-        <w:rPr>
-          <w:sz w:val="24"/>
-          <w:szCs w:val="24"/>
-          <w:lang w:val="pt-PT"/>
-        </w:rPr>
-        <w:t xml:space="preserve">por </w:t>
-      </w:r>
-      <w:r>
-        <w:rPr>
-          <w:sz w:val="24"/>
-          <w:szCs w:val="24"/>
-          <w:lang w:val="pt-PT"/>
-        </w:rPr>
-        <w:t>não-conformidade</w:t>
-      </w:r>
-      <w:r>
-        <w:rPr>
-          <w:sz w:val="24"/>
-          <w:szCs w:val="24"/>
-          <w:lang w:val="pt-PT"/>
-        </w:rPr>
-        <w:t xml:space="preserve"> do produto ao projeto, os prazos são contabilizados para o fornecedor, e, em caso de rejeição por não-conformidade do projeto pelo desempenho </w:t>
-      </w:r>
-      <w:r>
-        <w:rPr>
-          <w:sz w:val="24"/>
-          <w:szCs w:val="24"/>
-          <w:lang w:val="pt-PT"/>
-        </w:rPr>
-        <w:t xml:space="preserve">inadequado </w:t>
-      </w:r>
-      <w:r>
-        <w:rPr>
-          <w:sz w:val="24"/>
-          <w:szCs w:val="24"/>
-          <w:lang w:val="pt-PT"/>
-        </w:rPr>
-        <w:t>do produto, os prazos são contabilizados para o CELOG.</w:t>
-      </w:r>
+        </w:rPr>
+        <w:t>O fiscal notifica a contratada pela não-conformidade, e faz registros formais dos pareceres, tanto por parte da contratada, quanto por parte do Chefe do Control</w:t>
+      </w:r>
+      <w:r>
+        <w:rPr>
+          <w:sz w:val="24"/>
+          <w:szCs w:val="24"/>
+        </w:rPr>
+        <w:t xml:space="preserve">e de Qualidade, e autua o </w:t>
+      </w:r>
+      <w:proofErr w:type="spellStart"/>
+      <w:r>
+        <w:rPr>
+          <w:sz w:val="24"/>
+          <w:szCs w:val="24"/>
+        </w:rPr>
+        <w:t>e-PAG</w:t>
+      </w:r>
+      <w:proofErr w:type="spellEnd"/>
+      <w:r>
+        <w:rPr>
+          <w:sz w:val="24"/>
+          <w:szCs w:val="24"/>
+        </w:rPr>
+        <w:t xml:space="preserve"> do SILOMS Aquisição.</w:t>
+      </w:r>
+    </w:p>
+    <w:p>
+      <w:pPr>
+        <w:keepNext/>
+        <w:keepLines/>
+        <w:widowControl w:val="0"/>
+        <w:numPr>
+          <w:ilvl w:val="2"/>
+          <w:numId w:val="1"/>
+        </w:numPr>
+        <w:spacing w:after="120"/>
+        <w:jc w:val="both"/>
+        <w:rPr>
+          <w:sz w:val="24"/>
+          <w:szCs w:val="24"/>
+        </w:rPr>
+      </w:pPr>
+      <w:r>
+        <w:rPr>
+          <w:sz w:val="24"/>
+          <w:szCs w:val="24"/>
+        </w:rPr>
+        <w:t>Ressalte-se que, em caso de rejeição por não-conformidade do produto ao projeto, os prazos são contabilizados para o fornecedor, e, em caso de rejeição por não-conformidade do projeto pelo desempenho inadequado do produto, os prazos são contabilizados para o CELOG.</w:t>
+      </w:r>
+    </w:p>
+    <w:p>
+      <w:pPr>
+        <w:keepNext/>
+        <w:keepLines/>
+        <w:widowControl w:val="0"/>
+        <w:numPr>
+          <w:ilvl w:val="2"/>
+          <w:numId w:val="1"/>
+        </w:numPr>
+        <w:spacing w:after="120"/>
+        <w:jc w:val="both"/>
+        <w:rPr>
+          <w:sz w:val="24"/>
+          <w:szCs w:val="24"/>
+          <w:lang w:val="pt-PT"/>
+        </w:rPr>
+      </w:pPr>
     </w:p>
     <w:p>
       <w:pPr>
@@ -5384,7 +5825,60 @@
           <w:u w:val="single"/>
           <w:lang w:val="pt-PT"/>
         </w:rPr>
-        <w:t>INFORMAR FISCAL DA NÃO-CONFORMIDADE</w:t>
+        <w:t>INICIAR E INSTRUIR ADITIVAÇÃO</w:t>
+      </w:r>
+    </w:p>
+    <w:p>
+      <w:pPr>
+        <w:keepNext/>
+        <w:keepLines/>
+        <w:widowControl w:val="0"/>
+        <w:numPr>
+          <w:ilvl w:val="1"/>
+          <w:numId w:val="1"/>
+        </w:numPr>
+        <w:spacing w:after="120"/>
+        <w:jc w:val="both"/>
+        <w:rPr>
+          <w:sz w:val="24"/>
+          <w:szCs w:val="24"/>
+          <w:lang w:val="pt-PT"/>
+        </w:rPr>
+      </w:pPr>
+      <w:r>
+        <w:rPr>
+          <w:sz w:val="24"/>
+          <w:szCs w:val="24"/>
+          <w:lang w:val="pt-PT"/>
+        </w:rPr>
+        <w:t>Pela identificação da necessidade de aditivação, o fiscal inicia e instrui o processo de aditivação no SILOMS, obtendo a anuência da contratada.</w:t>
+      </w:r>
+    </w:p>
+    <w:p>
+      <w:pPr>
+        <w:keepNext/>
+        <w:keepLines/>
+        <w:widowControl w:val="0"/>
+        <w:numPr>
+          <w:ilvl w:val="1"/>
+          <w:numId w:val="1"/>
+        </w:numPr>
+        <w:spacing w:after="120"/>
+        <w:jc w:val="both"/>
+        <w:rPr>
+          <w:sz w:val="24"/>
+          <w:szCs w:val="24"/>
+          <w:lang w:val="pt-PT"/>
+        </w:rPr>
+      </w:pPr>
+      <w:r>
+        <w:rPr>
+          <w:sz w:val="24"/>
+          <w:szCs w:val="24"/>
+          <w:u w:val="single"/>
+          <w:lang w:val="pt-PT"/>
+        </w:rPr>
+        <w:t>EXECUTAR ADITIVAÇÃO</w:t>
       </w:r>
     </w:p>
     <w:p>
@@ -5410,112 +5904,7 @@
           <w:szCs w:val="24"/>
           <w:lang w:val="pt-PT"/>
         </w:rPr>
-        <w:t xml:space="preserve">A NTCQ </w:t>
-      </w:r>
-      <w:r>
-        <w:rPr>
-          <w:sz w:val="24"/>
-          <w:szCs w:val="24"/>
-          <w:lang w:val="pt-PT"/>
-        </w:rPr>
-        <w:t xml:space="preserve">informa </w:t>
-      </w:r>
-      <w:r>
-        <w:rPr>
-          <w:sz w:val="24"/>
-          <w:szCs w:val="24"/>
-          <w:lang w:val="pt-PT"/>
-        </w:rPr>
-        <w:t>a</w:t>
-      </w:r>
-      <w:r>
-        <w:rPr>
-          <w:sz w:val="24"/>
-          <w:szCs w:val="24"/>
-          <w:lang w:val="pt-PT"/>
-        </w:rPr>
-        <w:t>o fiscal da não c</w:t>
-      </w:r>
-      <w:r>
-        <w:rPr>
-          <w:sz w:val="24"/>
-          <w:szCs w:val="24"/>
-          <w:lang w:val="pt-PT"/>
-        </w:rPr>
-        <w:t>onformidade, se é relativa ao</w:t>
-      </w:r>
-      <w:r>
-        <w:rPr>
-          <w:sz w:val="24"/>
-          <w:szCs w:val="24"/>
-          <w:lang w:val="pt-PT"/>
-        </w:rPr>
-        <w:t xml:space="preserve"> produto, ou </w:t>
-      </w:r>
-      <w:r>
-        <w:rPr>
-          <w:sz w:val="24"/>
-          <w:szCs w:val="24"/>
-          <w:lang w:val="pt-PT"/>
-        </w:rPr>
-        <w:t>ao</w:t>
-      </w:r>
-      <w:r>
-        <w:rPr>
-          <w:sz w:val="24"/>
-          <w:szCs w:val="24"/>
-          <w:lang w:val="pt-PT"/>
-        </w:rPr>
-        <w:t xml:space="preserve"> projeto, ou </w:t>
-      </w:r>
-      <w:r>
-        <w:rPr>
-          <w:sz w:val="24"/>
-          <w:szCs w:val="24"/>
-          <w:lang w:val="pt-PT"/>
-        </w:rPr>
-        <w:t>aos</w:t>
-      </w:r>
-      <w:r>
-        <w:rPr>
-          <w:sz w:val="24"/>
-          <w:szCs w:val="24"/>
-          <w:lang w:val="pt-PT"/>
-        </w:rPr>
-        <w:t xml:space="preserve"> dois casos</w:t>
-      </w:r>
-      <w:r>
-        <w:rPr>
-          <w:sz w:val="24"/>
-          <w:szCs w:val="24"/>
-          <w:lang w:val="pt-PT"/>
-        </w:rPr>
-        <w:t xml:space="preserve"> (nesse último caso, o prazo conta para o CELOG)</w:t>
-      </w:r>
-      <w:r>
-        <w:rPr>
-          <w:sz w:val="24"/>
-          <w:szCs w:val="24"/>
-          <w:lang w:val="pt-PT"/>
-        </w:rPr>
-        <w:t>. O fiscal avalia junto à contratada e junto à NTC</w:t>
-      </w:r>
-      <w:r>
-        <w:rPr>
-          <w:sz w:val="24"/>
-          <w:szCs w:val="24"/>
-          <w:lang w:val="pt-PT"/>
-        </w:rPr>
-        <w:tab/>
-        <w:t>Q se o contrato requererá aditivação de prazo, ou na quantidade de protótipos</w:t>
-      </w:r>
-      <w:r>
-        <w:rPr>
-          <w:sz w:val="24"/>
-          <w:szCs w:val="24"/>
-          <w:lang w:val="pt-PT"/>
-        </w:rPr>
-        <w:t>.</w:t>
+        <w:t>A Divisão de Obtenção executa a aditivação.</w:t>
       </w:r>
     </w:p>
     <w:p>
@@ -5542,7 +5931,50 @@
           <w:u w:val="single"/>
           <w:lang w:val="pt-PT"/>
         </w:rPr>
-        <w:t>INICIAR E INSTRUIR ADITIVAÇÃO</w:t>
+        <w:t>IMPLANTAR NO SILOMS</w:t>
+      </w:r>
+    </w:p>
+    <w:p>
+      <w:pPr>
+        <w:keepNext/>
+        <w:keepLines/>
+        <w:widowControl w:val="0"/>
+        <w:numPr>
+          <w:ilvl w:val="2"/>
+          <w:numId w:val="1"/>
+        </w:numPr>
+        <w:spacing w:after="120"/>
+        <w:jc w:val="both"/>
+        <w:rPr>
+          <w:sz w:val="24"/>
+          <w:szCs w:val="24"/>
+          <w:lang w:val="pt-PT"/>
+        </w:rPr>
+      </w:pPr>
+      <w:r>
+        <w:rPr>
+          <w:rFonts w:ascii="TimesNewRoman" w:hAnsi="TimesNewRoman" w:cs="TimesNewRoman"/>
+          <w:sz w:val="24"/>
+          <w:szCs w:val="24"/>
+        </w:rPr>
+        <w:lastRenderedPageBreak/>
+        <w:t>A NTCP executa a implantação conforme o PLOG0007</w:t>
+      </w:r>
+      <w:r>
+        <w:rPr>
+          <w:rFonts w:ascii="TimesNewRoman" w:hAnsi="TimesNewRoman" w:cs="TimesNewRoman"/>
+          <w:sz w:val="24"/>
+          <w:szCs w:val="24"/>
+        </w:rPr>
+        <w:t xml:space="preserve"> - Implantação de Material Nacionalizado</w:t>
+      </w:r>
+      <w:r>
+        <w:rPr>
+          <w:rFonts w:ascii="TimesNewRoman" w:hAnsi="TimesNewRoman" w:cs="TimesNewRoman"/>
+          <w:sz w:val="24"/>
+          <w:szCs w:val="24"/>
+        </w:rPr>
+        <w:t>.</w:t>
       </w:r>
     </w:p>
     <w:p>
@@ -5566,9 +5998,10 @@
         <w:rPr>
           <w:sz w:val="24"/>
           <w:szCs w:val="24"/>
-          <w:lang w:val="pt-PT"/>
-        </w:rPr>
-        <w:t>Pela identificação da necessidade de aditivação, o fiscal inicia e instrui o processo de aditivação no SILOMS, obtendo a anuência da contratada.</w:t>
+          <w:u w:val="single"/>
+          <w:lang w:val="pt-PT"/>
+        </w:rPr>
+        <w:t>IMPLANTAR NÚMERO DE SÉRIE NO SILOMS</w:t>
       </w:r>
     </w:p>
     <w:p>
@@ -5583,19 +6016,102 @@
         <w:spacing w:after="120"/>
         <w:jc w:val="both"/>
         <w:rPr>
-          <w:sz w:val="24"/>
-          <w:szCs w:val="24"/>
-          <w:lang w:val="pt-PT"/>
-        </w:rPr>
-      </w:pPr>
-      <w:r>
+          <w:rFonts w:ascii="TimesNewRoman" w:hAnsi="TimesNewRoman" w:cs="TimesNewRoman"/>
+          <w:sz w:val="24"/>
+          <w:szCs w:val="24"/>
+        </w:rPr>
+      </w:pPr>
+      <w:r>
+        <w:rPr>
+          <w:rFonts w:ascii="TimesNewRoman" w:hAnsi="TimesNewRoman" w:cs="TimesNewRoman"/>
+          <w:sz w:val="24"/>
+          <w:szCs w:val="24"/>
+        </w:rPr>
+        <w:t xml:space="preserve">Em </w:t>
+      </w:r>
+      <w:r>
+        <w:rPr>
+          <w:rFonts w:ascii="TimesNewRoman" w:hAnsi="TimesNewRoman" w:cs="TimesNewRoman"/>
+          <w:sz w:val="24"/>
+          <w:szCs w:val="24"/>
+        </w:rPr>
+        <w:t>caso</w:t>
+      </w:r>
+      <w:r>
+        <w:rPr>
+          <w:rFonts w:ascii="TimesNewRoman" w:hAnsi="TimesNewRoman" w:cs="TimesNewRoman"/>
+          <w:sz w:val="24"/>
+          <w:szCs w:val="24"/>
+        </w:rPr>
+        <w:t xml:space="preserve"> de serialização do lote, a NTCP executa a implantação conforme o </w:t>
+      </w:r>
+      <w:r>
+        <w:rPr>
+          <w:rFonts w:ascii="TimesNewRoman" w:hAnsi="TimesNewRoman" w:cs="TimesNewRoman"/>
+          <w:sz w:val="24"/>
+          <w:szCs w:val="24"/>
+        </w:rPr>
+        <w:t>PLOG0019 - Implantação de N</w:t>
+      </w:r>
+      <w:r>
+        <w:rPr>
+          <w:rFonts w:ascii="TimesNewRoman" w:hAnsi="TimesNewRoman" w:cs="TimesNewRoman"/>
+          <w:sz w:val="24"/>
+          <w:szCs w:val="24"/>
+        </w:rPr>
+        <w:t xml:space="preserve">úmero de </w:t>
+      </w:r>
+      <w:r>
+        <w:rPr>
+          <w:rFonts w:ascii="TimesNewRoman" w:hAnsi="TimesNewRoman" w:cs="TimesNewRoman"/>
+          <w:sz w:val="24"/>
+          <w:szCs w:val="24"/>
+        </w:rPr>
+        <w:t>Série de Material N</w:t>
+      </w:r>
+      <w:r>
+        <w:rPr>
+          <w:rFonts w:ascii="TimesNewRoman" w:hAnsi="TimesNewRoman" w:cs="TimesNewRoman"/>
+          <w:sz w:val="24"/>
+          <w:szCs w:val="24"/>
+        </w:rPr>
+        <w:t>acionalizado</w:t>
+      </w:r>
+      <w:r>
+        <w:rPr>
+          <w:rFonts w:ascii="TimesNewRoman" w:hAnsi="TimesNewRoman" w:cs="TimesNewRoman"/>
+          <w:sz w:val="24"/>
+          <w:szCs w:val="24"/>
+        </w:rPr>
+        <w:t>.</w:t>
+      </w:r>
+    </w:p>
+    <w:p>
+      <w:pPr>
+        <w:keepNext/>
+        <w:keepLines/>
+        <w:widowControl w:val="0"/>
+        <w:numPr>
+          <w:ilvl w:val="1"/>
+          <w:numId w:val="1"/>
+        </w:numPr>
+        <w:spacing w:after="120"/>
+        <w:jc w:val="both"/>
         <w:rPr>
           <w:sz w:val="24"/>
           <w:szCs w:val="24"/>
           <w:u w:val="single"/>
           <w:lang w:val="pt-PT"/>
         </w:rPr>
-        <w:t>EXECUTAR ADITIVAÇÃO</w:t>
+      </w:pPr>
+      <w:r>
+        <w:rPr>
+          <w:sz w:val="24"/>
+          <w:szCs w:val="24"/>
+          <w:u w:val="single"/>
+          <w:lang w:val="pt-PT"/>
+        </w:rPr>
+        <w:t>TRANSFERIR NO SILOMS</w:t>
       </w:r>
     </w:p>
     <w:p>
@@ -5610,18 +6126,18 @@
         <w:spacing w:after="120"/>
         <w:jc w:val="both"/>
         <w:rPr>
-          <w:sz w:val="24"/>
-          <w:szCs w:val="24"/>
-          <w:lang w:val="pt-PT"/>
-        </w:rPr>
-      </w:pPr>
-      <w:r>
-        <w:rPr>
-          <w:sz w:val="24"/>
-          <w:szCs w:val="24"/>
-          <w:lang w:val="pt-PT"/>
-        </w:rPr>
-        <w:t>A Divisão de Obtenção executa a aditivação.</w:t>
+          <w:rFonts w:ascii="TimesNewRoman" w:hAnsi="TimesNewRoman" w:cs="TimesNewRoman"/>
+          <w:sz w:val="24"/>
+          <w:szCs w:val="24"/>
+        </w:rPr>
+      </w:pPr>
+      <w:r>
+        <w:rPr>
+          <w:rFonts w:ascii="TimesNewRoman" w:hAnsi="TimesNewRoman" w:cs="TimesNewRoman"/>
+          <w:sz w:val="24"/>
+          <w:szCs w:val="24"/>
+        </w:rPr>
+        <w:t>A NTCP executa a transferência do material para o PAMA requisitante no SILOMS.</w:t>
       </w:r>
     </w:p>
     <w:p>
@@ -5648,7 +6164,7 @@
           <w:u w:val="single"/>
           <w:lang w:val="pt-PT"/>
         </w:rPr>
-        <w:t>IMPLANTAR NO SILOMS</w:t>
+        <w:t>EXECUTAR TRANSFERÊNCIA DO LOTE</w:t>
       </w:r>
     </w:p>
     <w:p>
@@ -5663,26 +6179,18 @@
         <w:spacing w:after="120"/>
         <w:jc w:val="both"/>
         <w:rPr>
-          <w:sz w:val="24"/>
-          <w:szCs w:val="24"/>
-          <w:lang w:val="pt-PT"/>
-        </w:rPr>
-      </w:pPr>
-      <w:r>
-        <w:rPr>
           <w:rFonts w:ascii="TimesNewRoman" w:hAnsi="TimesNewRoman" w:cs="TimesNewRoman"/>
           <w:sz w:val="24"/>
           <w:szCs w:val="24"/>
         </w:rPr>
-        <w:t>A NTCP executa a implantação conforme o PLOG0007</w:t>
-      </w:r>
+      </w:pPr>
       <w:r>
         <w:rPr>
           <w:rFonts w:ascii="TimesNewRoman" w:hAnsi="TimesNewRoman" w:cs="TimesNewRoman"/>
           <w:sz w:val="24"/>
           <w:szCs w:val="24"/>
         </w:rPr>
-        <w:t xml:space="preserve"> - Implantação de Material Nacionalizado</w:t>
+        <w:t>O setor de Recebimento e Expedição</w:t>
       </w:r>
       <w:r>
         <w:rPr>
@@ -5690,7 +6198,65 @@
           <w:sz w:val="24"/>
           <w:szCs w:val="24"/>
         </w:rPr>
-        <w:t>.</w:t>
+        <w:t xml:space="preserve"> (SREX)</w:t>
+      </w:r>
+      <w:r>
+        <w:rPr>
+          <w:rFonts w:ascii="TimesNewRoman" w:hAnsi="TimesNewRoman" w:cs="TimesNewRoman"/>
+          <w:sz w:val="24"/>
+          <w:szCs w:val="24"/>
+        </w:rPr>
+        <w:t xml:space="preserve"> da Divisão de Supervisão e Controle executa a transferência</w:t>
+      </w:r>
+      <w:r>
+        <w:rPr>
+          <w:rFonts w:ascii="TimesNewRoman" w:hAnsi="TimesNewRoman" w:cs="TimesNewRoman"/>
+          <w:sz w:val="24"/>
+          <w:szCs w:val="24"/>
+        </w:rPr>
+        <w:t xml:space="preserve"> física</w:t>
+      </w:r>
+      <w:r>
+        <w:rPr>
+          <w:rFonts w:ascii="TimesNewRoman" w:hAnsi="TimesNewRoman" w:cs="TimesNewRoman"/>
+          <w:sz w:val="24"/>
+          <w:szCs w:val="24"/>
+        </w:rPr>
+        <w:t xml:space="preserve"> do material para o PAMA requisitante.</w:t>
+      </w:r>
+    </w:p>
+    <w:p>
+      <w:pPr>
+        <w:keepNext/>
+        <w:keepLines/>
+        <w:widowControl w:val="0"/>
+        <w:numPr>
+          <w:ilvl w:val="2"/>
+          <w:numId w:val="1"/>
+        </w:numPr>
+        <w:spacing w:after="120"/>
+        <w:jc w:val="both"/>
+        <w:rPr>
+          <w:rFonts w:ascii="TimesNewRoman" w:hAnsi="TimesNewRoman" w:cs="TimesNewRoman"/>
+          <w:sz w:val="24"/>
+          <w:szCs w:val="24"/>
+        </w:rPr>
+      </w:pPr>
+      <w:r>
+        <w:rPr>
+          <w:rFonts w:ascii="TimesNewRoman" w:hAnsi="TimesNewRoman" w:cs="TimesNewRoman"/>
+          <w:sz w:val="24"/>
+          <w:szCs w:val="24"/>
+        </w:rPr>
+        <w:t xml:space="preserve">A SREX colhe a assinatura do </w:t>
+      </w:r>
+      <w:r>
+        <w:rPr>
+          <w:rFonts w:ascii="TimesNewRoman" w:hAnsi="TimesNewRoman" w:cs="TimesNewRoman"/>
+          <w:sz w:val="24"/>
+          <w:szCs w:val="24"/>
+        </w:rPr>
+        <w:t>agente que recebeu o material pelo PAMA na GMM, e encaminha uma cópia à NTCP.</w:t>
       </w:r>
     </w:p>
     <w:p>
@@ -5705,9 +6271,9 @@
         <w:spacing w:after="120"/>
         <w:jc w:val="both"/>
         <w:rPr>
-          <w:sz w:val="24"/>
-          <w:szCs w:val="24"/>
-          <w:lang w:val="pt-PT"/>
+          <w:rFonts w:ascii="TimesNewRoman" w:hAnsi="TimesNewRoman" w:cs="TimesNewRoman"/>
+          <w:sz w:val="24"/>
+          <w:szCs w:val="24"/>
         </w:rPr>
       </w:pPr>
       <w:r>
@@ -5717,117 +6283,7 @@
           <w:u w:val="single"/>
           <w:lang w:val="pt-PT"/>
         </w:rPr>
-        <w:t>IMPLANTAR NÚMERO DE SÉRIE NO SILOMS</w:t>
-      </w:r>
-    </w:p>
-    <w:p>
-      <w:pPr>
-        <w:keepNext/>
-        <w:keepLines/>
-        <w:widowControl w:val="0"/>
-        <w:numPr>
-          <w:ilvl w:val="1"/>
-          <w:numId w:val="1"/>
-        </w:numPr>
-        <w:spacing w:after="120"/>
-        <w:jc w:val="both"/>
-        <w:rPr>
-          <w:rFonts w:ascii="TimesNewRoman" w:hAnsi="TimesNewRoman" w:cs="TimesNewRoman"/>
-          <w:sz w:val="24"/>
-          <w:szCs w:val="24"/>
-        </w:rPr>
-      </w:pPr>
-      <w:r>
-        <w:rPr>
-          <w:rFonts w:ascii="TimesNewRoman" w:hAnsi="TimesNewRoman" w:cs="TimesNewRoman"/>
-          <w:sz w:val="24"/>
-          <w:szCs w:val="24"/>
-        </w:rPr>
-        <w:t xml:space="preserve">Em </w:t>
-      </w:r>
-      <w:r>
-        <w:rPr>
-          <w:rFonts w:ascii="TimesNewRoman" w:hAnsi="TimesNewRoman" w:cs="TimesNewRoman"/>
-          <w:sz w:val="24"/>
-          <w:szCs w:val="24"/>
-        </w:rPr>
-        <w:t>caso</w:t>
-      </w:r>
-      <w:r>
-        <w:rPr>
-          <w:rFonts w:ascii="TimesNewRoman" w:hAnsi="TimesNewRoman" w:cs="TimesNewRoman"/>
-          <w:sz w:val="24"/>
-          <w:szCs w:val="24"/>
-        </w:rPr>
-        <w:t xml:space="preserve"> de serialização do lote, a NTCP executa a implantação conforme o </w:t>
-      </w:r>
-      <w:r>
-        <w:rPr>
-          <w:rFonts w:ascii="TimesNewRoman" w:hAnsi="TimesNewRoman" w:cs="TimesNewRoman"/>
-          <w:sz w:val="24"/>
-          <w:szCs w:val="24"/>
-        </w:rPr>
-        <w:t>PLOG0019 - Implantação de N</w:t>
-      </w:r>
-      <w:r>
-        <w:rPr>
-          <w:rFonts w:ascii="TimesNewRoman" w:hAnsi="TimesNewRoman" w:cs="TimesNewRoman"/>
-          <w:sz w:val="24"/>
-          <w:szCs w:val="24"/>
-        </w:rPr>
-        <w:t xml:space="preserve">úmero de </w:t>
-      </w:r>
-      <w:r>
-        <w:rPr>
-          <w:rFonts w:ascii="TimesNewRoman" w:hAnsi="TimesNewRoman" w:cs="TimesNewRoman"/>
-          <w:sz w:val="24"/>
-          <w:szCs w:val="24"/>
-        </w:rPr>
-        <w:t>Série de Material N</w:t>
-      </w:r>
-      <w:r>
-        <w:rPr>
-          <w:rFonts w:ascii="TimesNewRoman" w:hAnsi="TimesNewRoman" w:cs="TimesNewRoman"/>
-          <w:sz w:val="24"/>
-          <w:szCs w:val="24"/>
-        </w:rPr>
-        <w:t>acionalizado</w:t>
-      </w:r>
-      <w:r>
-        <w:rPr>
-          <w:rFonts w:ascii="TimesNewRoman" w:hAnsi="TimesNewRoman" w:cs="TimesNewRoman"/>
-          <w:sz w:val="24"/>
-          <w:szCs w:val="24"/>
-        </w:rPr>
-        <w:t>.</w:t>
-      </w:r>
-    </w:p>
-    <w:p>
-      <w:pPr>
-        <w:keepNext/>
-        <w:keepLines/>
-        <w:widowControl w:val="0"/>
-        <w:numPr>
-          <w:ilvl w:val="1"/>
-          <w:numId w:val="1"/>
-        </w:numPr>
-        <w:spacing w:after="120"/>
-        <w:jc w:val="both"/>
-        <w:rPr>
-          <w:sz w:val="24"/>
-          <w:szCs w:val="24"/>
-          <w:u w:val="single"/>
-          <w:lang w:val="pt-PT"/>
-        </w:rPr>
-      </w:pPr>
-      <w:r>
-        <w:rPr>
-          <w:sz w:val="24"/>
-          <w:szCs w:val="24"/>
-          <w:u w:val="single"/>
-          <w:lang w:val="pt-PT"/>
-        </w:rPr>
-        <w:t>TRANSFERIR NO SILOMS</w:t>
+        <w:t>ABRIR E ANEXAR PTN</w:t>
       </w:r>
     </w:p>
     <w:p>
@@ -5853,179 +6309,6 @@
           <w:sz w:val="24"/>
           <w:szCs w:val="24"/>
         </w:rPr>
-        <w:t>A NTCP executa a transferência do material para o PAMA requisitante no SILOMS.</w:t>
-      </w:r>
-    </w:p>
-    <w:p>
-      <w:pPr>
-        <w:keepNext/>
-        <w:keepLines/>
-        <w:widowControl w:val="0"/>
-        <w:numPr>
-          <w:ilvl w:val="1"/>
-          <w:numId w:val="1"/>
-        </w:numPr>
-        <w:spacing w:after="120"/>
-        <w:jc w:val="both"/>
-        <w:rPr>
-          <w:sz w:val="24"/>
-          <w:szCs w:val="24"/>
-          <w:lang w:val="pt-PT"/>
-        </w:rPr>
-      </w:pPr>
-      <w:r>
-        <w:rPr>
-          <w:sz w:val="24"/>
-          <w:szCs w:val="24"/>
-          <w:u w:val="single"/>
-          <w:lang w:val="pt-PT"/>
-        </w:rPr>
-        <w:t>EXECUTAR TRANSFERÊNCIA DO LOTE</w:t>
-      </w:r>
-    </w:p>
-    <w:p>
-      <w:pPr>
-        <w:keepNext/>
-        <w:keepLines/>
-        <w:widowControl w:val="0"/>
-        <w:numPr>
-          <w:ilvl w:val="2"/>
-          <w:numId w:val="1"/>
-        </w:numPr>
-        <w:spacing w:after="120"/>
-        <w:jc w:val="both"/>
-        <w:rPr>
-          <w:rFonts w:ascii="TimesNewRoman" w:hAnsi="TimesNewRoman" w:cs="TimesNewRoman"/>
-          <w:sz w:val="24"/>
-          <w:szCs w:val="24"/>
-        </w:rPr>
-      </w:pPr>
-      <w:r>
-        <w:rPr>
-          <w:rFonts w:ascii="TimesNewRoman" w:hAnsi="TimesNewRoman" w:cs="TimesNewRoman"/>
-          <w:sz w:val="24"/>
-          <w:szCs w:val="24"/>
-        </w:rPr>
-        <w:t>O setor de Recebimento e Expedição</w:t>
-      </w:r>
-      <w:r>
-        <w:rPr>
-          <w:rFonts w:ascii="TimesNewRoman" w:hAnsi="TimesNewRoman" w:cs="TimesNewRoman"/>
-          <w:sz w:val="24"/>
-          <w:szCs w:val="24"/>
-        </w:rPr>
-        <w:t xml:space="preserve"> (SREX)</w:t>
-      </w:r>
-      <w:r>
-        <w:rPr>
-          <w:rFonts w:ascii="TimesNewRoman" w:hAnsi="TimesNewRoman" w:cs="TimesNewRoman"/>
-          <w:sz w:val="24"/>
-          <w:szCs w:val="24"/>
-        </w:rPr>
-        <w:t xml:space="preserve"> da Divisão de Supervisão e Controle executa a transferência</w:t>
-      </w:r>
-      <w:r>
-        <w:rPr>
-          <w:rFonts w:ascii="TimesNewRoman" w:hAnsi="TimesNewRoman" w:cs="TimesNewRoman"/>
-          <w:sz w:val="24"/>
-          <w:szCs w:val="24"/>
-        </w:rPr>
-        <w:t xml:space="preserve"> física</w:t>
-      </w:r>
-      <w:r>
-        <w:rPr>
-          <w:rFonts w:ascii="TimesNewRoman" w:hAnsi="TimesNewRoman" w:cs="TimesNewRoman"/>
-          <w:sz w:val="24"/>
-          <w:szCs w:val="24"/>
-        </w:rPr>
-        <w:t xml:space="preserve"> do material para o PAMA requisitante.</w:t>
-      </w:r>
-    </w:p>
-    <w:p>
-      <w:pPr>
-        <w:keepNext/>
-        <w:keepLines/>
-        <w:widowControl w:val="0"/>
-        <w:numPr>
-          <w:ilvl w:val="2"/>
-          <w:numId w:val="1"/>
-        </w:numPr>
-        <w:spacing w:after="120"/>
-        <w:jc w:val="both"/>
-        <w:rPr>
-          <w:rFonts w:ascii="TimesNewRoman" w:hAnsi="TimesNewRoman" w:cs="TimesNewRoman"/>
-          <w:sz w:val="24"/>
-          <w:szCs w:val="24"/>
-        </w:rPr>
-      </w:pPr>
-      <w:r>
-        <w:rPr>
-          <w:rFonts w:ascii="TimesNewRoman" w:hAnsi="TimesNewRoman" w:cs="TimesNewRoman"/>
-          <w:sz w:val="24"/>
-          <w:szCs w:val="24"/>
-        </w:rPr>
-        <w:lastRenderedPageBreak/>
-        <w:t xml:space="preserve">A SREX colhe a assinatura do </w:t>
-      </w:r>
-      <w:r>
-        <w:rPr>
-          <w:rFonts w:ascii="TimesNewRoman" w:hAnsi="TimesNewRoman" w:cs="TimesNewRoman"/>
-          <w:sz w:val="24"/>
-          <w:szCs w:val="24"/>
-        </w:rPr>
-        <w:t>agente que recebeu o material pelo PAMA na GMM, e encaminha uma cópia à NTCP.</w:t>
-      </w:r>
-    </w:p>
-    <w:p>
-      <w:pPr>
-        <w:keepNext/>
-        <w:keepLines/>
-        <w:widowControl w:val="0"/>
-        <w:numPr>
-          <w:ilvl w:val="1"/>
-          <w:numId w:val="1"/>
-        </w:numPr>
-        <w:spacing w:after="120"/>
-        <w:jc w:val="both"/>
-        <w:rPr>
-          <w:rFonts w:ascii="TimesNewRoman" w:hAnsi="TimesNewRoman" w:cs="TimesNewRoman"/>
-          <w:sz w:val="24"/>
-          <w:szCs w:val="24"/>
-        </w:rPr>
-      </w:pPr>
-      <w:r>
-        <w:rPr>
-          <w:sz w:val="24"/>
-          <w:szCs w:val="24"/>
-          <w:u w:val="single"/>
-          <w:lang w:val="pt-PT"/>
-        </w:rPr>
-        <w:t>ABRIR E ANEXAR PTN</w:t>
-      </w:r>
-    </w:p>
-    <w:p>
-      <w:pPr>
-        <w:keepNext/>
-        <w:keepLines/>
-        <w:widowControl w:val="0"/>
-        <w:numPr>
-          <w:ilvl w:val="2"/>
-          <w:numId w:val="1"/>
-        </w:numPr>
-        <w:spacing w:after="120"/>
-        <w:jc w:val="both"/>
-        <w:rPr>
-          <w:rFonts w:ascii="TimesNewRoman" w:hAnsi="TimesNewRoman" w:cs="TimesNewRoman"/>
-          <w:sz w:val="24"/>
-          <w:szCs w:val="24"/>
-        </w:rPr>
-      </w:pPr>
-      <w:r>
-        <w:rPr>
-          <w:rFonts w:ascii="TimesNewRoman" w:hAnsi="TimesNewRoman" w:cs="TimesNewRoman"/>
-          <w:sz w:val="24"/>
-          <w:szCs w:val="24"/>
-        </w:rPr>
         <w:t>A NTCP arquiva a GMM assinada pelo PAMA no PTN</w:t>
       </w:r>
       <w:r>
@@ -6450,14 +6733,34 @@
         </w:rPr>
         <w:t xml:space="preserve"> </w:t>
       </w:r>
+      <w:proofErr w:type="spellStart"/>
       <w:r>
         <w:rPr>
           <w:color w:val="000000"/>
           <w:sz w:val="24"/>
           <w:szCs w:val="24"/>
         </w:rPr>
-        <w:t>Cap Eng</w:t>
-      </w:r>
+        <w:t>Cap</w:t>
+      </w:r>
+      <w:proofErr w:type="spellEnd"/>
+      <w:r>
+        <w:rPr>
+          <w:color w:val="000000"/>
+          <w:sz w:val="24"/>
+          <w:szCs w:val="24"/>
+        </w:rPr>
+        <w:t xml:space="preserve"> </w:t>
+      </w:r>
+      <w:proofErr w:type="spellStart"/>
+      <w:r>
+        <w:rPr>
+          <w:color w:val="000000"/>
+          <w:sz w:val="24"/>
+          <w:szCs w:val="24"/>
+        </w:rPr>
+        <w:t>Eng</w:t>
+      </w:r>
+      <w:proofErr w:type="spellEnd"/>
     </w:p>
     <w:p>
       <w:pPr>
@@ -6632,6 +6935,7 @@
         </w:rPr>
         <w:t xml:space="preserve"> </w:t>
       </w:r>
+      <w:proofErr w:type="spellStart"/>
       <w:r>
         <w:rPr>
           <w:color w:val="000000"/>
@@ -6640,6 +6944,7 @@
         </w:rPr>
         <w:t>Cel</w:t>
       </w:r>
+      <w:proofErr w:type="spellEnd"/>
       <w:r>
         <w:rPr>
           <w:color w:val="000000"/>
@@ -6648,6 +6953,7 @@
         </w:rPr>
         <w:t xml:space="preserve"> </w:t>
       </w:r>
+      <w:proofErr w:type="spellStart"/>
       <w:r>
         <w:rPr>
           <w:color w:val="000000"/>
@@ -6656,6 +6962,7 @@
         </w:rPr>
         <w:t>Eng</w:t>
       </w:r>
+      <w:proofErr w:type="spellEnd"/>
     </w:p>
     <w:p>
       <w:pPr>
@@ -6792,8 +7099,20 @@
           <w:sz w:val="24"/>
           <w:szCs w:val="24"/>
         </w:rPr>
-        <w:t xml:space="preserve"> TAVARES CAMARA TenCelInt</w:t>
-      </w:r>
+        <w:t xml:space="preserve"> TAVARES CAMARA </w:t>
+      </w:r>
+      <w:proofErr w:type="spellStart"/>
+      <w:proofErr w:type="gramStart"/>
+      <w:r>
+        <w:rPr>
+          <w:color w:val="000000"/>
+          <w:sz w:val="24"/>
+          <w:szCs w:val="24"/>
+        </w:rPr>
+        <w:t>TenCelInt</w:t>
+      </w:r>
+      <w:proofErr w:type="spellEnd"/>
+      <w:proofErr w:type="gramEnd"/>
     </w:p>
     <w:p>
       <w:pPr>
@@ -6927,13 +7246,23 @@
           <w:szCs w:val="24"/>
         </w:rPr>
       </w:pPr>
+      <w:proofErr w:type="spellStart"/>
       <w:r>
         <w:rPr>
           <w:color w:val="000000"/>
           <w:sz w:val="24"/>
           <w:szCs w:val="24"/>
         </w:rPr>
-        <w:t xml:space="preserve">Brig Ar </w:t>
+        <w:t>Brig</w:t>
+      </w:r>
+      <w:proofErr w:type="spellEnd"/>
+      <w:r>
+        <w:rPr>
+          <w:color w:val="000000"/>
+          <w:sz w:val="24"/>
+          <w:szCs w:val="24"/>
+        </w:rPr>
+        <w:t xml:space="preserve"> Ar </w:t>
       </w:r>
       <w:r>
         <w:rPr>
@@ -7061,7 +7390,7 @@
             <w:b/>
             <w:noProof/>
           </w:rPr>
-          <w:t>1</w:t>
+          <w:t>2</w:t>
         </w:r>
         <w:r>
           <w:rPr>
@@ -7101,7 +7430,7 @@
             <w:b/>
             <w:noProof/>
           </w:rPr>
-          <w:t>3</w:t>
+          <w:t>8</w:t>
         </w:r>
         <w:r>
           <w:rPr>
@@ -7209,7 +7538,7 @@
         <w:b/>
         <w:noProof/>
       </w:rPr>
-      <w:t>7</w:t>
+      <w:t>8</w:t>
     </w:r>
     <w:r>
       <w:rPr>
@@ -7249,7 +7578,7 @@
         <w:b/>
         <w:noProof/>
       </w:rPr>
-      <w:t>7</w:t>
+      <w:t>8</w:t>
     </w:r>
     <w:r>
       <w:rPr>
@@ -7347,7 +7676,7 @@
         <w:b/>
         <w:noProof/>
       </w:rPr>
-      <w:t>3</w:t>
+      <w:t>8</w:t>
     </w:r>
     <w:r>
       <w:rPr>

</xml_diff>